<commit_message>
Adding week 3 and final documentation
</commit_message>
<xml_diff>
--- a/Devlogs/Rapid Prototype Documentation.docx
+++ b/Devlogs/Rapid Prototype Documentation.docx
@@ -343,16 +343,555 @@
     </w:p>
     <w:p>
       <w:pPr>
+        <w:numPr>
+          <w:ilvl w:val="0"/>
+          <w:numId w:val="2"/>
+        </w:numPr>
+        <w:ind w:left="720" w:hanging="360"/>
+        <w:rPr>
+          <w:rFonts w:ascii="Times New Roman" w:cs="Times New Roman" w:eastAsia="Times New Roman" w:hAnsi="Times New Roman"/>
+          <w:sz w:val="28"/>
+          <w:szCs w:val="28"/>
+        </w:rPr>
+      </w:pPr>
+      <w:r>
+        <w:rPr>
+          <w:rFonts w:ascii="Times New Roman" w:cs="Times New Roman" w:eastAsia="Times New Roman" w:hAnsi="Times New Roman"/>
+          <w:sz w:val="28"/>
+          <w:szCs w:val="28"/>
+          <w:rtl w:val="0"/>
+        </w:rPr>
+        <w:t xml:space="preserve">Fixed movement and jumping for penguin character</w:t>
+      </w:r>
+    </w:p>
+    <w:p>
+      <w:pPr>
+        <w:numPr>
+          <w:ilvl w:val="0"/>
+          <w:numId w:val="2"/>
+        </w:numPr>
+        <w:ind w:left="720" w:hanging="360"/>
+        <w:rPr>
+          <w:rFonts w:ascii="Times New Roman" w:cs="Times New Roman" w:eastAsia="Times New Roman" w:hAnsi="Times New Roman"/>
+          <w:sz w:val="28"/>
+          <w:szCs w:val="28"/>
+          <w:u w:val="none"/>
+        </w:rPr>
+      </w:pPr>
+      <w:r>
+        <w:rPr>
+          <w:rFonts w:ascii="Times New Roman" w:cs="Times New Roman" w:eastAsia="Times New Roman" w:hAnsi="Times New Roman"/>
+          <w:sz w:val="28"/>
+          <w:szCs w:val="28"/>
+          <w:rtl w:val="0"/>
+        </w:rPr>
+        <w:t xml:space="preserve">Added double jump for player penguin character</w:t>
+      </w:r>
+    </w:p>
+    <w:p>
+      <w:pPr>
+        <w:numPr>
+          <w:ilvl w:val="0"/>
+          <w:numId w:val="2"/>
+        </w:numPr>
+        <w:ind w:left="720" w:hanging="360"/>
+        <w:rPr>
+          <w:rFonts w:ascii="Times New Roman" w:cs="Times New Roman" w:eastAsia="Times New Roman" w:hAnsi="Times New Roman"/>
+          <w:sz w:val="28"/>
+          <w:szCs w:val="28"/>
+          <w:u w:val="none"/>
+        </w:rPr>
+      </w:pPr>
+      <w:r>
+        <w:rPr>
+          <w:rFonts w:ascii="Times New Roman" w:cs="Times New Roman" w:eastAsia="Times New Roman" w:hAnsi="Times New Roman"/>
+          <w:sz w:val="28"/>
+          <w:szCs w:val="28"/>
+          <w:rtl w:val="0"/>
+        </w:rPr>
+        <w:t xml:space="preserve">Added jumping sound effect to penguin character</w:t>
+      </w:r>
+    </w:p>
+    <w:p>
+      <w:pPr>
+        <w:numPr>
+          <w:ilvl w:val="0"/>
+          <w:numId w:val="2"/>
+        </w:numPr>
+        <w:ind w:left="720" w:hanging="360"/>
+        <w:rPr>
+          <w:rFonts w:ascii="Times New Roman" w:cs="Times New Roman" w:eastAsia="Times New Roman" w:hAnsi="Times New Roman"/>
+          <w:sz w:val="28"/>
+          <w:szCs w:val="28"/>
+          <w:u w:val="none"/>
+        </w:rPr>
+      </w:pPr>
+      <w:r>
+        <w:rPr>
+          <w:rFonts w:ascii="Times New Roman" w:cs="Times New Roman" w:eastAsia="Times New Roman" w:hAnsi="Times New Roman"/>
+          <w:sz w:val="28"/>
+          <w:szCs w:val="28"/>
+          <w:rtl w:val="0"/>
+        </w:rPr>
+        <w:t xml:space="preserve">Fixed flipping issue for penguin character</w:t>
+      </w:r>
+    </w:p>
+    <w:p>
+      <w:pPr>
+        <w:numPr>
+          <w:ilvl w:val="0"/>
+          <w:numId w:val="2"/>
+        </w:numPr>
+        <w:ind w:left="720" w:hanging="360"/>
+        <w:rPr>
+          <w:rFonts w:ascii="Times New Roman" w:cs="Times New Roman" w:eastAsia="Times New Roman" w:hAnsi="Times New Roman"/>
+          <w:sz w:val="28"/>
+          <w:szCs w:val="28"/>
+          <w:u w:val="none"/>
+        </w:rPr>
+      </w:pPr>
+      <w:r>
+        <w:rPr>
+          <w:rFonts w:ascii="Times New Roman" w:cs="Times New Roman" w:eastAsia="Times New Roman" w:hAnsi="Times New Roman"/>
+          <w:sz w:val="28"/>
+          <w:szCs w:val="28"/>
+          <w:rtl w:val="0"/>
+        </w:rPr>
+        <w:t xml:space="preserve">Added idol animation for penguin character (plan to add more later)</w:t>
+      </w:r>
+    </w:p>
+    <w:p>
+      <w:pPr>
+        <w:numPr>
+          <w:ilvl w:val="0"/>
+          <w:numId w:val="2"/>
+        </w:numPr>
+        <w:ind w:left="720" w:hanging="360"/>
+        <w:rPr>
+          <w:rFonts w:ascii="Times New Roman" w:cs="Times New Roman" w:eastAsia="Times New Roman" w:hAnsi="Times New Roman"/>
+          <w:sz w:val="28"/>
+          <w:szCs w:val="28"/>
+          <w:u w:val="none"/>
+        </w:rPr>
+      </w:pPr>
+      <w:r>
+        <w:rPr>
+          <w:rFonts w:ascii="Times New Roman" w:cs="Times New Roman" w:eastAsia="Times New Roman" w:hAnsi="Times New Roman"/>
+          <w:sz w:val="28"/>
+          <w:szCs w:val="28"/>
+          <w:rtl w:val="0"/>
+        </w:rPr>
+        <w:t xml:space="preserve">Extended stage layout to include large area with background objects and a big jump</w:t>
+      </w:r>
+    </w:p>
+    <w:p>
+      <w:pPr>
+        <w:numPr>
+          <w:ilvl w:val="0"/>
+          <w:numId w:val="2"/>
+        </w:numPr>
+        <w:ind w:left="720" w:hanging="360"/>
+        <w:rPr>
+          <w:rFonts w:ascii="Times New Roman" w:cs="Times New Roman" w:eastAsia="Times New Roman" w:hAnsi="Times New Roman"/>
+          <w:sz w:val="28"/>
+          <w:szCs w:val="28"/>
+          <w:u w:val="none"/>
+        </w:rPr>
+      </w:pPr>
+      <w:r>
+        <w:rPr>
+          <w:rFonts w:ascii="Times New Roman" w:cs="Times New Roman" w:eastAsia="Times New Roman" w:hAnsi="Times New Roman"/>
+          <w:sz w:val="28"/>
+          <w:szCs w:val="28"/>
+          <w:rtl w:val="0"/>
+        </w:rPr>
+        <w:t xml:space="preserve">Fixed collision issues and gravity issues with 2d characters and stage layouts</w:t>
+      </w:r>
+    </w:p>
+    <w:p>
+      <w:pPr>
+        <w:numPr>
+          <w:ilvl w:val="0"/>
+          <w:numId w:val="2"/>
+        </w:numPr>
+        <w:ind w:left="720" w:hanging="360"/>
+        <w:rPr>
+          <w:rFonts w:ascii="Times New Roman" w:cs="Times New Roman" w:eastAsia="Times New Roman" w:hAnsi="Times New Roman"/>
+          <w:sz w:val="28"/>
+          <w:szCs w:val="28"/>
+          <w:u w:val="none"/>
+        </w:rPr>
+      </w:pPr>
+      <w:r>
+        <w:rPr>
+          <w:rFonts w:ascii="Times New Roman" w:cs="Times New Roman" w:eastAsia="Times New Roman" w:hAnsi="Times New Roman"/>
+          <w:sz w:val="28"/>
+          <w:szCs w:val="28"/>
+          <w:rtl w:val="0"/>
+        </w:rPr>
+        <w:t xml:space="preserve">Started code for health bar and player damage</w:t>
+      </w:r>
+    </w:p>
+    <w:p>
+      <w:pPr>
+        <w:numPr>
+          <w:ilvl w:val="0"/>
+          <w:numId w:val="2"/>
+        </w:numPr>
+        <w:ind w:left="720" w:hanging="360"/>
+        <w:rPr>
+          <w:rFonts w:ascii="Times New Roman" w:cs="Times New Roman" w:eastAsia="Times New Roman" w:hAnsi="Times New Roman"/>
+          <w:sz w:val="28"/>
+          <w:szCs w:val="28"/>
+          <w:u w:val="none"/>
+        </w:rPr>
+      </w:pPr>
+      <w:r>
+        <w:rPr>
+          <w:rFonts w:ascii="Times New Roman" w:cs="Times New Roman" w:eastAsia="Times New Roman" w:hAnsi="Times New Roman"/>
+          <w:sz w:val="28"/>
+          <w:szCs w:val="28"/>
+          <w:rtl w:val="0"/>
+        </w:rPr>
+        <w:t xml:space="preserve">Imported models and started code for enemy slimes (not finished)</w:t>
+      </w:r>
+    </w:p>
+    <w:p>
+      <w:pPr>
+        <w:numPr>
+          <w:ilvl w:val="0"/>
+          <w:numId w:val="2"/>
+        </w:numPr>
+        <w:ind w:left="720" w:hanging="360"/>
+        <w:rPr>
+          <w:rFonts w:ascii="Times New Roman" w:cs="Times New Roman" w:eastAsia="Times New Roman" w:hAnsi="Times New Roman"/>
+          <w:sz w:val="28"/>
+          <w:szCs w:val="28"/>
+          <w:u w:val="none"/>
+        </w:rPr>
+      </w:pPr>
+      <w:r>
+        <w:rPr>
+          <w:rFonts w:ascii="Times New Roman" w:cs="Times New Roman" w:eastAsia="Times New Roman" w:hAnsi="Times New Roman"/>
+          <w:sz w:val="28"/>
+          <w:szCs w:val="28"/>
+          <w:rtl w:val="0"/>
+        </w:rPr>
+        <w:t xml:space="preserve">Added platforms where the player can fall into and be reset back to to the starting position</w:t>
+      </w:r>
+    </w:p>
+    <w:p>
+      <w:pPr>
+        <w:numPr>
+          <w:ilvl w:val="0"/>
+          <w:numId w:val="2"/>
+        </w:numPr>
+        <w:ind w:left="720" w:hanging="360"/>
+        <w:rPr>
+          <w:rFonts w:ascii="Times New Roman" w:cs="Times New Roman" w:eastAsia="Times New Roman" w:hAnsi="Times New Roman"/>
+          <w:sz w:val="28"/>
+          <w:szCs w:val="28"/>
+          <w:u w:val="none"/>
+        </w:rPr>
+      </w:pPr>
+      <w:r>
+        <w:rPr>
+          <w:rFonts w:ascii="Times New Roman" w:cs="Times New Roman" w:eastAsia="Times New Roman" w:hAnsi="Times New Roman"/>
+          <w:sz w:val="28"/>
+          <w:szCs w:val="28"/>
+          <w:rtl w:val="0"/>
+        </w:rPr>
+        <w:t xml:space="preserve">Preparing to add possible score system to game</w:t>
+      </w:r>
+    </w:p>
+    <w:p>
+      <w:pPr>
+        <w:rPr>
+          <w:rFonts w:ascii="Times New Roman" w:cs="Times New Roman" w:eastAsia="Times New Roman" w:hAnsi="Times New Roman"/>
+          <w:sz w:val="28"/>
+          <w:szCs w:val="28"/>
+        </w:rPr>
+      </w:pPr>
+      <w:r>
         <w:rPr>
           <w:rFonts w:ascii="Times New Roman" w:cs="Times New Roman" w:eastAsia="Times New Roman" w:hAnsi="Times New Roman"/>
           <w:sz w:val="40"/>
           <w:szCs w:val="40"/>
-        </w:rPr>
-      </w:pPr>
-      <w:r>
-        <w:rPr>
-          <w:rtl w:val="0"/>
-        </w:rPr>
+          <w:rtl w:val="0"/>
+        </w:rPr>
+        <w:t xml:space="preserve">Week 3: 2/15/24 - 2/22/24:</w:t>
+      </w:r>
+      <w:r>
+        <w:rPr>
+          <w:rtl w:val="0"/>
+        </w:rPr>
+      </w:r>
+    </w:p>
+    <w:p>
+      <w:pPr>
+        <w:rPr>
+          <w:rFonts w:ascii="Times New Roman" w:cs="Times New Roman" w:eastAsia="Times New Roman" w:hAnsi="Times New Roman"/>
+          <w:sz w:val="28"/>
+          <w:szCs w:val="28"/>
+        </w:rPr>
+      </w:pPr>
+      <w:r>
+        <w:rPr>
+          <w:rtl w:val="0"/>
+        </w:rPr>
+      </w:r>
+    </w:p>
+    <w:p>
+      <w:pPr>
+        <w:rPr>
+          <w:rFonts w:ascii="Times New Roman" w:cs="Times New Roman" w:eastAsia="Times New Roman" w:hAnsi="Times New Roman"/>
+          <w:sz w:val="28"/>
+          <w:szCs w:val="28"/>
+        </w:rPr>
+      </w:pPr>
+      <w:r>
+        <w:rPr>
+          <w:rtl w:val="0"/>
+        </w:rPr>
+      </w:r>
+    </w:p>
+    <w:p>
+      <w:pPr>
+        <w:numPr>
+          <w:ilvl w:val="0"/>
+          <w:numId w:val="2"/>
+        </w:numPr>
+        <w:ind w:left="720" w:hanging="360"/>
+        <w:rPr>
+          <w:rFonts w:ascii="Times New Roman" w:cs="Times New Roman" w:eastAsia="Times New Roman" w:hAnsi="Times New Roman"/>
+          <w:sz w:val="28"/>
+          <w:szCs w:val="28"/>
+        </w:rPr>
+      </w:pPr>
+      <w:r>
+        <w:rPr>
+          <w:rFonts w:ascii="Times New Roman" w:cs="Times New Roman" w:eastAsia="Times New Roman" w:hAnsi="Times New Roman"/>
+          <w:sz w:val="28"/>
+          <w:szCs w:val="28"/>
+          <w:rtl w:val="0"/>
+        </w:rPr>
+        <w:t xml:space="preserve">General bug fixes and problem solving with stages and players</w:t>
+      </w:r>
+    </w:p>
+    <w:p>
+      <w:pPr>
+        <w:numPr>
+          <w:ilvl w:val="0"/>
+          <w:numId w:val="2"/>
+        </w:numPr>
+        <w:ind w:left="720" w:hanging="360"/>
+        <w:rPr>
+          <w:rFonts w:ascii="Times New Roman" w:cs="Times New Roman" w:eastAsia="Times New Roman" w:hAnsi="Times New Roman"/>
+          <w:sz w:val="28"/>
+          <w:szCs w:val="28"/>
+          <w:u w:val="none"/>
+        </w:rPr>
+      </w:pPr>
+      <w:r>
+        <w:rPr>
+          <w:rFonts w:ascii="Times New Roman" w:cs="Times New Roman" w:eastAsia="Times New Roman" w:hAnsi="Times New Roman"/>
+          <w:sz w:val="28"/>
+          <w:szCs w:val="28"/>
+          <w:rtl w:val="0"/>
+        </w:rPr>
+        <w:t xml:space="preserve">Added more code to enemy files</w:t>
+      </w:r>
+    </w:p>
+    <w:p>
+      <w:pPr>
+        <w:numPr>
+          <w:ilvl w:val="0"/>
+          <w:numId w:val="2"/>
+        </w:numPr>
+        <w:ind w:left="720" w:hanging="360"/>
+        <w:rPr>
+          <w:rFonts w:ascii="Times New Roman" w:cs="Times New Roman" w:eastAsia="Times New Roman" w:hAnsi="Times New Roman"/>
+          <w:sz w:val="28"/>
+          <w:szCs w:val="28"/>
+          <w:u w:val="none"/>
+        </w:rPr>
+      </w:pPr>
+      <w:r>
+        <w:rPr>
+          <w:rFonts w:ascii="Times New Roman" w:cs="Times New Roman" w:eastAsia="Times New Roman" w:hAnsi="Times New Roman"/>
+          <w:sz w:val="28"/>
+          <w:szCs w:val="28"/>
+          <w:rtl w:val="0"/>
+        </w:rPr>
+        <w:t xml:space="preserve">Added coin objects all around the game</w:t>
+      </w:r>
+    </w:p>
+    <w:p>
+      <w:pPr>
+        <w:numPr>
+          <w:ilvl w:val="0"/>
+          <w:numId w:val="2"/>
+        </w:numPr>
+        <w:ind w:left="720" w:hanging="360"/>
+        <w:rPr>
+          <w:rFonts w:ascii="Times New Roman" w:cs="Times New Roman" w:eastAsia="Times New Roman" w:hAnsi="Times New Roman"/>
+          <w:sz w:val="28"/>
+          <w:szCs w:val="28"/>
+          <w:u w:val="none"/>
+        </w:rPr>
+      </w:pPr>
+      <w:r>
+        <w:rPr>
+          <w:rFonts w:ascii="Times New Roman" w:cs="Times New Roman" w:eastAsia="Times New Roman" w:hAnsi="Times New Roman"/>
+          <w:sz w:val="28"/>
+          <w:szCs w:val="28"/>
+          <w:rtl w:val="0"/>
+        </w:rPr>
+        <w:t xml:space="preserve">Added coin script to add to score and remove coins when picked up</w:t>
+      </w:r>
+    </w:p>
+    <w:p>
+      <w:pPr>
+        <w:numPr>
+          <w:ilvl w:val="0"/>
+          <w:numId w:val="2"/>
+        </w:numPr>
+        <w:ind w:left="720" w:hanging="360"/>
+        <w:rPr>
+          <w:rFonts w:ascii="Times New Roman" w:cs="Times New Roman" w:eastAsia="Times New Roman" w:hAnsi="Times New Roman"/>
+          <w:sz w:val="28"/>
+          <w:szCs w:val="28"/>
+          <w:u w:val="none"/>
+        </w:rPr>
+      </w:pPr>
+      <w:r>
+        <w:rPr>
+          <w:rFonts w:ascii="Times New Roman" w:cs="Times New Roman" w:eastAsia="Times New Roman" w:hAnsi="Times New Roman"/>
+          <w:sz w:val="28"/>
+          <w:szCs w:val="28"/>
+          <w:rtl w:val="0"/>
+        </w:rPr>
+        <w:t xml:space="preserve">Added Score counter that adds 100 points when a coin is picked up</w:t>
+      </w:r>
+    </w:p>
+    <w:p>
+      <w:pPr>
+        <w:numPr>
+          <w:ilvl w:val="0"/>
+          <w:numId w:val="2"/>
+        </w:numPr>
+        <w:ind w:left="720" w:hanging="360"/>
+        <w:rPr>
+          <w:rFonts w:ascii="Times New Roman" w:cs="Times New Roman" w:eastAsia="Times New Roman" w:hAnsi="Times New Roman"/>
+          <w:sz w:val="28"/>
+          <w:szCs w:val="28"/>
+          <w:u w:val="none"/>
+        </w:rPr>
+      </w:pPr>
+      <w:r>
+        <w:rPr>
+          <w:rFonts w:ascii="Times New Roman" w:cs="Times New Roman" w:eastAsia="Times New Roman" w:hAnsi="Times New Roman"/>
+          <w:sz w:val="28"/>
+          <w:szCs w:val="28"/>
+          <w:rtl w:val="0"/>
+        </w:rPr>
+        <w:t xml:space="preserve">Added sound effect to player jump</w:t>
+      </w:r>
+    </w:p>
+    <w:p>
+      <w:pPr>
+        <w:numPr>
+          <w:ilvl w:val="0"/>
+          <w:numId w:val="2"/>
+        </w:numPr>
+        <w:ind w:left="720" w:hanging="360"/>
+        <w:rPr>
+          <w:rFonts w:ascii="Times New Roman" w:cs="Times New Roman" w:eastAsia="Times New Roman" w:hAnsi="Times New Roman"/>
+          <w:sz w:val="28"/>
+          <w:szCs w:val="28"/>
+          <w:u w:val="none"/>
+        </w:rPr>
+      </w:pPr>
+      <w:r>
+        <w:rPr>
+          <w:rFonts w:ascii="Times New Roman" w:cs="Times New Roman" w:eastAsia="Times New Roman" w:hAnsi="Times New Roman"/>
+          <w:sz w:val="28"/>
+          <w:szCs w:val="28"/>
+          <w:rtl w:val="0"/>
+        </w:rPr>
+        <w:t xml:space="preserve">Added sound effect to coin pickup</w:t>
+      </w:r>
+    </w:p>
+    <w:p>
+      <w:pPr>
+        <w:numPr>
+          <w:ilvl w:val="0"/>
+          <w:numId w:val="2"/>
+        </w:numPr>
+        <w:ind w:left="720" w:hanging="360"/>
+        <w:rPr>
+          <w:rFonts w:ascii="Times New Roman" w:cs="Times New Roman" w:eastAsia="Times New Roman" w:hAnsi="Times New Roman"/>
+          <w:sz w:val="28"/>
+          <w:szCs w:val="28"/>
+          <w:u w:val="none"/>
+        </w:rPr>
+      </w:pPr>
+      <w:r>
+        <w:rPr>
+          <w:rFonts w:ascii="Times New Roman" w:cs="Times New Roman" w:eastAsia="Times New Roman" w:hAnsi="Times New Roman"/>
+          <w:sz w:val="28"/>
+          <w:szCs w:val="28"/>
+          <w:rtl w:val="0"/>
+        </w:rPr>
+        <w:t xml:space="preserve">Expanded stage layout and included “end of game”</w:t>
+      </w:r>
+    </w:p>
+    <w:p>
+      <w:pPr>
+        <w:numPr>
+          <w:ilvl w:val="0"/>
+          <w:numId w:val="2"/>
+        </w:numPr>
+        <w:ind w:left="720" w:hanging="360"/>
+        <w:rPr>
+          <w:rFonts w:ascii="Times New Roman" w:cs="Times New Roman" w:eastAsia="Times New Roman" w:hAnsi="Times New Roman"/>
+          <w:sz w:val="28"/>
+          <w:szCs w:val="28"/>
+          <w:u w:val="none"/>
+        </w:rPr>
+      </w:pPr>
+      <w:r>
+        <w:rPr>
+          <w:rFonts w:ascii="Times New Roman" w:cs="Times New Roman" w:eastAsia="Times New Roman" w:hAnsi="Times New Roman"/>
+          <w:sz w:val="28"/>
+          <w:szCs w:val="28"/>
+          <w:rtl w:val="0"/>
+        </w:rPr>
+        <w:t xml:space="preserve">Modified Platform layout to make game work better</w:t>
+      </w:r>
+    </w:p>
+    <w:p>
+      <w:pPr>
+        <w:numPr>
+          <w:ilvl w:val="0"/>
+          <w:numId w:val="2"/>
+        </w:numPr>
+        <w:ind w:left="720" w:hanging="360"/>
+        <w:rPr>
+          <w:rFonts w:ascii="Times New Roman" w:cs="Times New Roman" w:eastAsia="Times New Roman" w:hAnsi="Times New Roman"/>
+          <w:sz w:val="28"/>
+          <w:szCs w:val="28"/>
+          <w:u w:val="none"/>
+        </w:rPr>
+      </w:pPr>
+      <w:r>
+        <w:rPr>
+          <w:rFonts w:ascii="Times New Roman" w:cs="Times New Roman" w:eastAsia="Times New Roman" w:hAnsi="Times New Roman"/>
+          <w:sz w:val="28"/>
+          <w:szCs w:val="28"/>
+          <w:rtl w:val="0"/>
+        </w:rPr>
+        <w:t xml:space="preserve">Polished and Tested Final Build</w:t>
       </w:r>
     </w:p>
     <w:p>
@@ -379,23 +918,9 @@
       </w:pPr>
       <w:r>
         <w:rPr>
-          <w:rtl w:val="0"/>
-        </w:rPr>
-      </w:r>
-    </w:p>
-    <w:p>
-      <w:pPr>
-        <w:rPr>
           <w:rFonts w:ascii="Times New Roman" w:cs="Times New Roman" w:eastAsia="Times New Roman" w:hAnsi="Times New Roman"/>
           <w:sz w:val="40"/>
           <w:szCs w:val="40"/>
-        </w:rPr>
-      </w:pPr>
-      <w:r>
-        <w:rPr>
-          <w:rFonts w:ascii="Times New Roman" w:cs="Times New Roman" w:eastAsia="Times New Roman" w:hAnsi="Times New Roman"/>
-          <w:sz w:val="40"/>
-          <w:szCs w:val="40"/>
           <w:rtl w:val="0"/>
         </w:rPr>
         <w:t xml:space="preserve">Assets and Tutorials Used:</w:t>
@@ -405,7 +930,7 @@
       <w:pPr>
         <w:numPr>
           <w:ilvl w:val="0"/>
-          <w:numId w:val="5"/>
+          <w:numId w:val="8"/>
         </w:numPr>
         <w:ind w:left="720" w:hanging="360"/>
         <w:rPr>
@@ -486,7 +1011,7 @@
       <w:pPr>
         <w:numPr>
           <w:ilvl w:val="0"/>
-          <w:numId w:val="4"/>
+          <w:numId w:val="6"/>
         </w:numPr>
         <w:ind w:left="720" w:hanging="360"/>
         <w:rPr>
@@ -540,7 +1065,7 @@
             <w:u w:val="single"/>
             <w:rtl w:val="0"/>
           </w:rPr>
-          <w:t xml:space="preserve">https://assetstore.unity.com/packages/2d/environments/2d-ice-world-106818</w:t>
+          <w:t xml:space="preserve">https://assetstore.unity.com/packages/2d/environments/2d-platformer-winter-64239</w:t>
         </w:r>
       </w:hyperlink>
       <w:r>
@@ -551,9 +1076,24 @@
     </w:p>
     <w:p>
       <w:pPr>
-        <w:numPr>
-          <w:ilvl w:val="0"/>
-          <w:numId w:val="3"/>
+        <w:ind w:left="720" w:firstLine="0"/>
+        <w:rPr>
+          <w:rFonts w:ascii="Times New Roman" w:cs="Times New Roman" w:eastAsia="Times New Roman" w:hAnsi="Times New Roman"/>
+          <w:sz w:val="28"/>
+          <w:szCs w:val="28"/>
+        </w:rPr>
+      </w:pPr>
+      <w:r>
+        <w:rPr>
+          <w:rtl w:val="0"/>
+        </w:rPr>
+      </w:r>
+    </w:p>
+    <w:p>
+      <w:pPr>
+        <w:numPr>
+          <w:ilvl w:val="0"/>
+          <w:numId w:val="5"/>
         </w:numPr>
         <w:ind w:left="720" w:hanging="360"/>
         <w:rPr>
@@ -607,13 +1147,17 @@
             <w:u w:val="single"/>
             <w:rtl w:val="0"/>
           </w:rPr>
-          <w:t xml:space="preserve">https://assetstore.unity.com/packages/2d/pixel-art-spruce-tree-pack-snow-edition-animated-271287</w:t>
+          <w:t xml:space="preserve">https://assetstore.unity.com/packages/2d/textures-materials/nature/sunnyland-expansion-pack-trees-237697</w:t>
         </w:r>
       </w:hyperlink>
       <w:r>
         <w:rPr>
-          <w:rtl w:val="0"/>
-        </w:rPr>
+          <w:rFonts w:ascii="Times New Roman" w:cs="Times New Roman" w:eastAsia="Times New Roman" w:hAnsi="Times New Roman"/>
+          <w:sz w:val="28"/>
+          <w:szCs w:val="28"/>
+          <w:rtl w:val="0"/>
+        </w:rPr>
+        <w:t xml:space="preserve"> </w:t>
       </w:r>
     </w:p>
     <w:p>
@@ -633,6 +1177,76 @@
     </w:p>
     <w:p>
       <w:pPr>
+        <w:numPr>
+          <w:ilvl w:val="0"/>
+          <w:numId w:val="7"/>
+        </w:numPr>
+        <w:ind w:left="720" w:hanging="360"/>
+        <w:rPr>
+          <w:rFonts w:ascii="Times New Roman" w:cs="Times New Roman" w:eastAsia="Times New Roman" w:hAnsi="Times New Roman"/>
+          <w:sz w:val="28"/>
+          <w:szCs w:val="28"/>
+          <w:u w:val="none"/>
+        </w:rPr>
+      </w:pPr>
+      <w:r>
+        <w:rPr>
+          <w:rFonts w:ascii="Times New Roman" w:cs="Times New Roman" w:eastAsia="Times New Roman" w:hAnsi="Times New Roman"/>
+          <w:sz w:val="28"/>
+          <w:szCs w:val="28"/>
+          <w:rtl w:val="0"/>
+        </w:rPr>
+        <w:t xml:space="preserve">Slimes: </w:t>
+      </w:r>
+    </w:p>
+    <w:p>
+      <w:pPr>
+        <w:rPr>
+          <w:rFonts w:ascii="Times New Roman" w:cs="Times New Roman" w:eastAsia="Times New Roman" w:hAnsi="Times New Roman"/>
+          <w:sz w:val="28"/>
+          <w:szCs w:val="28"/>
+        </w:rPr>
+      </w:pPr>
+      <w:r>
+        <w:rPr>
+          <w:rtl w:val="0"/>
+        </w:rPr>
+      </w:r>
+    </w:p>
+    <w:p>
+      <w:pPr>
+        <w:ind w:firstLine="720"/>
+        <w:rPr>
+          <w:rFonts w:ascii="Times New Roman" w:cs="Times New Roman" w:eastAsia="Times New Roman" w:hAnsi="Times New Roman"/>
+          <w:sz w:val="28"/>
+          <w:szCs w:val="28"/>
+        </w:rPr>
+      </w:pPr>
+      <w:hyperlink r:id="rId9">
+        <w:r>
+          <w:rPr>
+            <w:rFonts w:ascii="Times New Roman" w:cs="Times New Roman" w:eastAsia="Times New Roman" w:hAnsi="Times New Roman"/>
+            <w:color w:val="1155cc"/>
+            <w:sz w:val="28"/>
+            <w:szCs w:val="28"/>
+            <w:u w:val="single"/>
+            <w:rtl w:val="0"/>
+          </w:rPr>
+          <w:t xml:space="preserve">https://assetstore.unity.com/packages/2d/characters/slime-enemy-pixel-art-228568</w:t>
+        </w:r>
+      </w:hyperlink>
+      <w:r>
+        <w:rPr>
+          <w:rFonts w:ascii="Times New Roman" w:cs="Times New Roman" w:eastAsia="Times New Roman" w:hAnsi="Times New Roman"/>
+          <w:sz w:val="28"/>
+          <w:szCs w:val="28"/>
+          <w:rtl w:val="0"/>
+        </w:rPr>
+        <w:t xml:space="preserve"> </w:t>
+      </w:r>
+    </w:p>
+    <w:p>
+      <w:pPr>
         <w:ind w:left="720" w:firstLine="0"/>
         <w:rPr>
           <w:rFonts w:ascii="Times New Roman" w:cs="Times New Roman" w:eastAsia="Times New Roman" w:hAnsi="Times New Roman"/>
@@ -650,7 +1264,108 @@
       <w:pPr>
         <w:numPr>
           <w:ilvl w:val="0"/>
-          <w:numId w:val="2"/>
+          <w:numId w:val="4"/>
+        </w:numPr>
+        <w:ind w:left="720" w:hanging="360"/>
+        <w:rPr>
+          <w:rFonts w:ascii="Times New Roman" w:cs="Times New Roman" w:eastAsia="Times New Roman" w:hAnsi="Times New Roman"/>
+          <w:sz w:val="28"/>
+          <w:szCs w:val="28"/>
+          <w:u w:val="none"/>
+        </w:rPr>
+      </w:pPr>
+      <w:r>
+        <w:rPr>
+          <w:rFonts w:ascii="Times New Roman" w:cs="Times New Roman" w:eastAsia="Times New Roman" w:hAnsi="Times New Roman"/>
+          <w:sz w:val="28"/>
+          <w:szCs w:val="28"/>
+          <w:rtl w:val="0"/>
+        </w:rPr>
+        <w:t xml:space="preserve">Coins: </w:t>
+      </w:r>
+    </w:p>
+    <w:p>
+      <w:pPr>
+        <w:ind w:left="720" w:firstLine="0"/>
+        <w:rPr>
+          <w:rFonts w:ascii="Times New Roman" w:cs="Times New Roman" w:eastAsia="Times New Roman" w:hAnsi="Times New Roman"/>
+          <w:sz w:val="28"/>
+          <w:szCs w:val="28"/>
+        </w:rPr>
+      </w:pPr>
+      <w:r>
+        <w:rPr>
+          <w:rtl w:val="0"/>
+        </w:rPr>
+      </w:r>
+    </w:p>
+    <w:p>
+      <w:pPr>
+        <w:ind w:left="720" w:firstLine="0"/>
+        <w:rPr>
+          <w:rFonts w:ascii="Times New Roman" w:cs="Times New Roman" w:eastAsia="Times New Roman" w:hAnsi="Times New Roman"/>
+          <w:sz w:val="28"/>
+          <w:szCs w:val="28"/>
+        </w:rPr>
+      </w:pPr>
+      <w:hyperlink r:id="rId10">
+        <w:r>
+          <w:rPr>
+            <w:rFonts w:ascii="Times New Roman" w:cs="Times New Roman" w:eastAsia="Times New Roman" w:hAnsi="Times New Roman"/>
+            <w:color w:val="1155cc"/>
+            <w:sz w:val="28"/>
+            <w:szCs w:val="28"/>
+            <w:u w:val="single"/>
+            <w:rtl w:val="0"/>
+          </w:rPr>
+          <w:t xml:space="preserve">https://assetstore.unity.com/packages/2d/environments/2d-animated-coin-2d-rpk-22009</w:t>
+        </w:r>
+      </w:hyperlink>
+      <w:r>
+        <w:rPr>
+          <w:rFonts w:ascii="Times New Roman" w:cs="Times New Roman" w:eastAsia="Times New Roman" w:hAnsi="Times New Roman"/>
+          <w:sz w:val="28"/>
+          <w:szCs w:val="28"/>
+          <w:rtl w:val="0"/>
+        </w:rPr>
+        <w:t xml:space="preserve"> </w:t>
+      </w:r>
+    </w:p>
+    <w:p>
+      <w:pPr>
+        <w:ind w:left="720" w:firstLine="0"/>
+        <w:rPr>
+          <w:rFonts w:ascii="Times New Roman" w:cs="Times New Roman" w:eastAsia="Times New Roman" w:hAnsi="Times New Roman"/>
+          <w:sz w:val="28"/>
+          <w:szCs w:val="28"/>
+        </w:rPr>
+      </w:pPr>
+      <w:r>
+        <w:rPr>
+          <w:rtl w:val="0"/>
+        </w:rPr>
+      </w:r>
+    </w:p>
+    <w:p>
+      <w:pPr>
+        <w:ind w:left="720" w:firstLine="0"/>
+        <w:rPr>
+          <w:rFonts w:ascii="Times New Roman" w:cs="Times New Roman" w:eastAsia="Times New Roman" w:hAnsi="Times New Roman"/>
+          <w:sz w:val="28"/>
+          <w:szCs w:val="28"/>
+        </w:rPr>
+      </w:pPr>
+      <w:r>
+        <w:rPr>
+          <w:rtl w:val="0"/>
+        </w:rPr>
+      </w:r>
+    </w:p>
+    <w:p>
+      <w:pPr>
+        <w:numPr>
+          <w:ilvl w:val="0"/>
+          <w:numId w:val="3"/>
         </w:numPr>
         <w:ind w:left="720" w:hanging="360"/>
         <w:rPr>
@@ -694,7 +1409,7 @@
           <w:szCs w:val="28"/>
         </w:rPr>
       </w:pPr>
-      <w:hyperlink r:id="rId9">
+      <w:hyperlink r:id="rId11">
         <w:r>
           <w:rPr>
             <w:rFonts w:ascii="Times New Roman" w:cs="Times New Roman" w:eastAsia="Times New Roman" w:hAnsi="Times New Roman"/>
@@ -707,6 +1422,92 @@
           <w:t xml:space="preserve">https://learn.unity.com/project/2d-platformer-template</w:t>
         </w:r>
       </w:hyperlink>
+      <w:r>
+        <w:rPr>
+          <w:rtl w:val="0"/>
+        </w:rPr>
+      </w:r>
+    </w:p>
+    <w:p>
+      <w:pPr>
+        <w:ind w:left="720" w:firstLine="0"/>
+        <w:rPr>
+          <w:rFonts w:ascii="Times New Roman" w:cs="Times New Roman" w:eastAsia="Times New Roman" w:hAnsi="Times New Roman"/>
+          <w:sz w:val="28"/>
+          <w:szCs w:val="28"/>
+        </w:rPr>
+      </w:pPr>
+      <w:r>
+        <w:rPr>
+          <w:rtl w:val="0"/>
+        </w:rPr>
+      </w:r>
+    </w:p>
+    <w:p>
+      <w:pPr>
+        <w:ind w:left="720" w:firstLine="0"/>
+        <w:rPr>
+          <w:rFonts w:ascii="Times New Roman" w:cs="Times New Roman" w:eastAsia="Times New Roman" w:hAnsi="Times New Roman"/>
+          <w:sz w:val="28"/>
+          <w:szCs w:val="28"/>
+        </w:rPr>
+      </w:pPr>
+      <w:hyperlink r:id="rId12">
+        <w:r>
+          <w:rPr>
+            <w:rFonts w:ascii="Times New Roman" w:cs="Times New Roman" w:eastAsia="Times New Roman" w:hAnsi="Times New Roman"/>
+            <w:color w:val="1155cc"/>
+            <w:sz w:val="28"/>
+            <w:szCs w:val="28"/>
+            <w:u w:val="single"/>
+            <w:rtl w:val="0"/>
+          </w:rPr>
+          <w:t xml:space="preserve">https://weeklyhow.com/how-to-make-a-health-bar-in-unity/</w:t>
+        </w:r>
+      </w:hyperlink>
+      <w:r>
+        <w:rPr>
+          <w:rFonts w:ascii="Times New Roman" w:cs="Times New Roman" w:eastAsia="Times New Roman" w:hAnsi="Times New Roman"/>
+          <w:sz w:val="28"/>
+          <w:szCs w:val="28"/>
+          <w:rtl w:val="0"/>
+        </w:rPr>
+        <w:t xml:space="preserve"> </w:t>
+      </w:r>
+    </w:p>
+    <w:p>
+      <w:pPr>
+        <w:ind w:left="0" w:firstLine="0"/>
+        <w:rPr>
+          <w:rFonts w:ascii="Times New Roman" w:cs="Times New Roman" w:eastAsia="Times New Roman" w:hAnsi="Times New Roman"/>
+          <w:sz w:val="28"/>
+          <w:szCs w:val="28"/>
+        </w:rPr>
+      </w:pPr>
+      <w:r>
+        <w:rPr>
+          <w:rtl w:val="0"/>
+        </w:rPr>
+      </w:r>
+    </w:p>
+    <w:p>
+      <w:pPr>
+        <w:ind w:left="720" w:firstLine="0"/>
+        <w:rPr>
+          <w:rFonts w:ascii="Times New Roman" w:cs="Times New Roman" w:eastAsia="Times New Roman" w:hAnsi="Times New Roman"/>
+          <w:sz w:val="28"/>
+          <w:szCs w:val="28"/>
+        </w:rPr>
+      </w:pPr>
+      <w:r>
+        <w:rPr>
+          <w:rFonts w:ascii="Times New Roman" w:cs="Times New Roman" w:eastAsia="Times New Roman" w:hAnsi="Times New Roman"/>
+          <w:sz w:val="28"/>
+          <w:szCs w:val="28"/>
+          <w:rtl w:val="0"/>
+        </w:rPr>
+        <w:t xml:space="preserve">Chat.openai.com </w:t>
+      </w:r>
       <w:r>
         <w:rPr>
           <w:rtl w:val="0"/>
@@ -1165,6 +1966,336 @@
     </w:lvl>
   </w:abstractNum>
   <w:abstractNum w:abstractNumId="5">
+    <w:lvl w:ilvl="0">
+      <w:start w:val="1"/>
+      <w:numFmt w:val="bullet"/>
+      <w:lvlText w:val="●"/>
+      <w:lvlJc w:val="left"/>
+      <w:pPr>
+        <w:ind w:left="720" w:hanging="360"/>
+      </w:pPr>
+      <w:rPr>
+        <w:u w:val="none"/>
+      </w:rPr>
+    </w:lvl>
+    <w:lvl w:ilvl="1">
+      <w:start w:val="1"/>
+      <w:numFmt w:val="bullet"/>
+      <w:lvlText w:val="○"/>
+      <w:lvlJc w:val="left"/>
+      <w:pPr>
+        <w:ind w:left="1440" w:hanging="360"/>
+      </w:pPr>
+      <w:rPr>
+        <w:u w:val="none"/>
+      </w:rPr>
+    </w:lvl>
+    <w:lvl w:ilvl="2">
+      <w:start w:val="1"/>
+      <w:numFmt w:val="bullet"/>
+      <w:lvlText w:val="■"/>
+      <w:lvlJc w:val="left"/>
+      <w:pPr>
+        <w:ind w:left="2160" w:hanging="360"/>
+      </w:pPr>
+      <w:rPr>
+        <w:u w:val="none"/>
+      </w:rPr>
+    </w:lvl>
+    <w:lvl w:ilvl="3">
+      <w:start w:val="1"/>
+      <w:numFmt w:val="bullet"/>
+      <w:lvlText w:val="●"/>
+      <w:lvlJc w:val="left"/>
+      <w:pPr>
+        <w:ind w:left="2880" w:hanging="360"/>
+      </w:pPr>
+      <w:rPr>
+        <w:u w:val="none"/>
+      </w:rPr>
+    </w:lvl>
+    <w:lvl w:ilvl="4">
+      <w:start w:val="1"/>
+      <w:numFmt w:val="bullet"/>
+      <w:lvlText w:val="○"/>
+      <w:lvlJc w:val="left"/>
+      <w:pPr>
+        <w:ind w:left="3600" w:hanging="360"/>
+      </w:pPr>
+      <w:rPr>
+        <w:u w:val="none"/>
+      </w:rPr>
+    </w:lvl>
+    <w:lvl w:ilvl="5">
+      <w:start w:val="1"/>
+      <w:numFmt w:val="bullet"/>
+      <w:lvlText w:val="■"/>
+      <w:lvlJc w:val="left"/>
+      <w:pPr>
+        <w:ind w:left="4320" w:hanging="360"/>
+      </w:pPr>
+      <w:rPr>
+        <w:u w:val="none"/>
+      </w:rPr>
+    </w:lvl>
+    <w:lvl w:ilvl="6">
+      <w:start w:val="1"/>
+      <w:numFmt w:val="bullet"/>
+      <w:lvlText w:val="●"/>
+      <w:lvlJc w:val="left"/>
+      <w:pPr>
+        <w:ind w:left="5040" w:hanging="360"/>
+      </w:pPr>
+      <w:rPr>
+        <w:u w:val="none"/>
+      </w:rPr>
+    </w:lvl>
+    <w:lvl w:ilvl="7">
+      <w:start w:val="1"/>
+      <w:numFmt w:val="bullet"/>
+      <w:lvlText w:val="○"/>
+      <w:lvlJc w:val="left"/>
+      <w:pPr>
+        <w:ind w:left="5760" w:hanging="360"/>
+      </w:pPr>
+      <w:rPr>
+        <w:u w:val="none"/>
+      </w:rPr>
+    </w:lvl>
+    <w:lvl w:ilvl="8">
+      <w:start w:val="1"/>
+      <w:numFmt w:val="bullet"/>
+      <w:lvlText w:val="■"/>
+      <w:lvlJc w:val="left"/>
+      <w:pPr>
+        <w:ind w:left="6480" w:hanging="360"/>
+      </w:pPr>
+      <w:rPr>
+        <w:u w:val="none"/>
+      </w:rPr>
+    </w:lvl>
+  </w:abstractNum>
+  <w:abstractNum w:abstractNumId="6">
+    <w:lvl w:ilvl="0">
+      <w:start w:val="1"/>
+      <w:numFmt w:val="bullet"/>
+      <w:lvlText w:val="●"/>
+      <w:lvlJc w:val="left"/>
+      <w:pPr>
+        <w:ind w:left="720" w:hanging="360"/>
+      </w:pPr>
+      <w:rPr>
+        <w:u w:val="none"/>
+      </w:rPr>
+    </w:lvl>
+    <w:lvl w:ilvl="1">
+      <w:start w:val="1"/>
+      <w:numFmt w:val="bullet"/>
+      <w:lvlText w:val="○"/>
+      <w:lvlJc w:val="left"/>
+      <w:pPr>
+        <w:ind w:left="1440" w:hanging="360"/>
+      </w:pPr>
+      <w:rPr>
+        <w:u w:val="none"/>
+      </w:rPr>
+    </w:lvl>
+    <w:lvl w:ilvl="2">
+      <w:start w:val="1"/>
+      <w:numFmt w:val="bullet"/>
+      <w:lvlText w:val="■"/>
+      <w:lvlJc w:val="left"/>
+      <w:pPr>
+        <w:ind w:left="2160" w:hanging="360"/>
+      </w:pPr>
+      <w:rPr>
+        <w:u w:val="none"/>
+      </w:rPr>
+    </w:lvl>
+    <w:lvl w:ilvl="3">
+      <w:start w:val="1"/>
+      <w:numFmt w:val="bullet"/>
+      <w:lvlText w:val="●"/>
+      <w:lvlJc w:val="left"/>
+      <w:pPr>
+        <w:ind w:left="2880" w:hanging="360"/>
+      </w:pPr>
+      <w:rPr>
+        <w:u w:val="none"/>
+      </w:rPr>
+    </w:lvl>
+    <w:lvl w:ilvl="4">
+      <w:start w:val="1"/>
+      <w:numFmt w:val="bullet"/>
+      <w:lvlText w:val="○"/>
+      <w:lvlJc w:val="left"/>
+      <w:pPr>
+        <w:ind w:left="3600" w:hanging="360"/>
+      </w:pPr>
+      <w:rPr>
+        <w:u w:val="none"/>
+      </w:rPr>
+    </w:lvl>
+    <w:lvl w:ilvl="5">
+      <w:start w:val="1"/>
+      <w:numFmt w:val="bullet"/>
+      <w:lvlText w:val="■"/>
+      <w:lvlJc w:val="left"/>
+      <w:pPr>
+        <w:ind w:left="4320" w:hanging="360"/>
+      </w:pPr>
+      <w:rPr>
+        <w:u w:val="none"/>
+      </w:rPr>
+    </w:lvl>
+    <w:lvl w:ilvl="6">
+      <w:start w:val="1"/>
+      <w:numFmt w:val="bullet"/>
+      <w:lvlText w:val="●"/>
+      <w:lvlJc w:val="left"/>
+      <w:pPr>
+        <w:ind w:left="5040" w:hanging="360"/>
+      </w:pPr>
+      <w:rPr>
+        <w:u w:val="none"/>
+      </w:rPr>
+    </w:lvl>
+    <w:lvl w:ilvl="7">
+      <w:start w:val="1"/>
+      <w:numFmt w:val="bullet"/>
+      <w:lvlText w:val="○"/>
+      <w:lvlJc w:val="left"/>
+      <w:pPr>
+        <w:ind w:left="5760" w:hanging="360"/>
+      </w:pPr>
+      <w:rPr>
+        <w:u w:val="none"/>
+      </w:rPr>
+    </w:lvl>
+    <w:lvl w:ilvl="8">
+      <w:start w:val="1"/>
+      <w:numFmt w:val="bullet"/>
+      <w:lvlText w:val="■"/>
+      <w:lvlJc w:val="left"/>
+      <w:pPr>
+        <w:ind w:left="6480" w:hanging="360"/>
+      </w:pPr>
+      <w:rPr>
+        <w:u w:val="none"/>
+      </w:rPr>
+    </w:lvl>
+  </w:abstractNum>
+  <w:abstractNum w:abstractNumId="7">
+    <w:lvl w:ilvl="0">
+      <w:start w:val="1"/>
+      <w:numFmt w:val="bullet"/>
+      <w:lvlText w:val="●"/>
+      <w:lvlJc w:val="left"/>
+      <w:pPr>
+        <w:ind w:left="720" w:hanging="360"/>
+      </w:pPr>
+      <w:rPr>
+        <w:u w:val="none"/>
+      </w:rPr>
+    </w:lvl>
+    <w:lvl w:ilvl="1">
+      <w:start w:val="1"/>
+      <w:numFmt w:val="bullet"/>
+      <w:lvlText w:val="○"/>
+      <w:lvlJc w:val="left"/>
+      <w:pPr>
+        <w:ind w:left="1440" w:hanging="360"/>
+      </w:pPr>
+      <w:rPr>
+        <w:u w:val="none"/>
+      </w:rPr>
+    </w:lvl>
+    <w:lvl w:ilvl="2">
+      <w:start w:val="1"/>
+      <w:numFmt w:val="bullet"/>
+      <w:lvlText w:val="■"/>
+      <w:lvlJc w:val="left"/>
+      <w:pPr>
+        <w:ind w:left="2160" w:hanging="360"/>
+      </w:pPr>
+      <w:rPr>
+        <w:u w:val="none"/>
+      </w:rPr>
+    </w:lvl>
+    <w:lvl w:ilvl="3">
+      <w:start w:val="1"/>
+      <w:numFmt w:val="bullet"/>
+      <w:lvlText w:val="●"/>
+      <w:lvlJc w:val="left"/>
+      <w:pPr>
+        <w:ind w:left="2880" w:hanging="360"/>
+      </w:pPr>
+      <w:rPr>
+        <w:u w:val="none"/>
+      </w:rPr>
+    </w:lvl>
+    <w:lvl w:ilvl="4">
+      <w:start w:val="1"/>
+      <w:numFmt w:val="bullet"/>
+      <w:lvlText w:val="○"/>
+      <w:lvlJc w:val="left"/>
+      <w:pPr>
+        <w:ind w:left="3600" w:hanging="360"/>
+      </w:pPr>
+      <w:rPr>
+        <w:u w:val="none"/>
+      </w:rPr>
+    </w:lvl>
+    <w:lvl w:ilvl="5">
+      <w:start w:val="1"/>
+      <w:numFmt w:val="bullet"/>
+      <w:lvlText w:val="■"/>
+      <w:lvlJc w:val="left"/>
+      <w:pPr>
+        <w:ind w:left="4320" w:hanging="360"/>
+      </w:pPr>
+      <w:rPr>
+        <w:u w:val="none"/>
+      </w:rPr>
+    </w:lvl>
+    <w:lvl w:ilvl="6">
+      <w:start w:val="1"/>
+      <w:numFmt w:val="bullet"/>
+      <w:lvlText w:val="●"/>
+      <w:lvlJc w:val="left"/>
+      <w:pPr>
+        <w:ind w:left="5040" w:hanging="360"/>
+      </w:pPr>
+      <w:rPr>
+        <w:u w:val="none"/>
+      </w:rPr>
+    </w:lvl>
+    <w:lvl w:ilvl="7">
+      <w:start w:val="1"/>
+      <w:numFmt w:val="bullet"/>
+      <w:lvlText w:val="○"/>
+      <w:lvlJc w:val="left"/>
+      <w:pPr>
+        <w:ind w:left="5760" w:hanging="360"/>
+      </w:pPr>
+      <w:rPr>
+        <w:u w:val="none"/>
+      </w:rPr>
+    </w:lvl>
+    <w:lvl w:ilvl="8">
+      <w:start w:val="1"/>
+      <w:numFmt w:val="bullet"/>
+      <w:lvlText w:val="■"/>
+      <w:lvlJc w:val="left"/>
+      <w:pPr>
+        <w:ind w:left="6480" w:hanging="360"/>
+      </w:pPr>
+      <w:rPr>
+        <w:u w:val="none"/>
+      </w:rPr>
+    </w:lvl>
+  </w:abstractNum>
+  <w:abstractNum w:abstractNumId="8">
     <w:lvl w:ilvl="0">
       <w:start w:val="1"/>
       <w:numFmt w:val="bullet"/>
@@ -1288,6 +2419,15 @@
   </w:num>
   <w:num w:numId="5">
     <w:abstractNumId w:val="5"/>
+  </w:num>
+  <w:num w:numId="6">
+    <w:abstractNumId w:val="6"/>
+  </w:num>
+  <w:num w:numId="7">
+    <w:abstractNumId w:val="7"/>
+  </w:num>
+  <w:num w:numId="8">
+    <w:abstractNumId w:val="8"/>
   </w:num>
 </w:numbering>
 </file>

</xml_diff>